<commit_message>
write in french report
</commit_message>
<xml_diff>
--- a/Documents/french report.docx
+++ b/Documents/french report.docx
@@ -2046,44 +2046,42 @@
         <w:lastRenderedPageBreak/>
         <w:t>Enfin, le logiciel doit être rapide à prendre en main, facile d’utilisation, et, une demande explicite du client, le logiciel doit être très agréable à regarder.</w:t>
       </w:r>
-      <w:bookmarkStart w:id="6" w:name="_GoBack"/>
+    </w:p>
+    <w:p>
+      <w:pPr>
+        <w:rPr>
+          <w:lang w:val="fr-FR"/>
+        </w:rPr>
+      </w:pPr>
+    </w:p>
+    <w:p>
+      <w:pPr>
+        <w:rPr>
+          <w:lang w:val="fr-FR"/>
+        </w:rPr>
+      </w:pPr>
+    </w:p>
+    <w:p>
+      <w:pPr>
+        <w:pStyle w:val="Titre1"/>
+        <w:rPr>
+          <w:lang w:val="fr-FR"/>
+        </w:rPr>
+      </w:pPr>
+      <w:bookmarkStart w:id="6" w:name="_Toc30268160"/>
+      <w:r>
+        <w:rPr>
+          <w:lang w:val="fr-FR"/>
+        </w:rPr>
+        <w:t xml:space="preserve">II </w:t>
+      </w:r>
+      <w:r>
+        <w:rPr>
+          <w:lang w:val="fr-FR"/>
+        </w:rPr>
+        <w:t>Réalisation et conception</w:t>
+      </w:r>
       <w:bookmarkEnd w:id="6"/>
-    </w:p>
-    <w:p>
-      <w:pPr>
-        <w:rPr>
-          <w:lang w:val="fr-FR"/>
-        </w:rPr>
-      </w:pPr>
-    </w:p>
-    <w:p>
-      <w:pPr>
-        <w:rPr>
-          <w:lang w:val="fr-FR"/>
-        </w:rPr>
-      </w:pPr>
-    </w:p>
-    <w:p>
-      <w:pPr>
-        <w:pStyle w:val="Titre1"/>
-        <w:rPr>
-          <w:lang w:val="fr-FR"/>
-        </w:rPr>
-      </w:pPr>
-      <w:bookmarkStart w:id="7" w:name="_Toc30268160"/>
-      <w:r>
-        <w:rPr>
-          <w:lang w:val="fr-FR"/>
-        </w:rPr>
-        <w:t xml:space="preserve">II </w:t>
-      </w:r>
-      <w:r>
-        <w:rPr>
-          <w:lang w:val="fr-FR"/>
-        </w:rPr>
-        <w:t>Réalisation et conception</w:t>
-      </w:r>
-      <w:bookmarkEnd w:id="7"/>
     </w:p>
     <w:p>
       <w:pPr>
@@ -2096,14 +2094,14 @@
           <w:lang w:val="fr-FR"/>
         </w:rPr>
       </w:pPr>
-      <w:bookmarkStart w:id="8" w:name="_Toc30268161"/>
+      <w:bookmarkStart w:id="7" w:name="_Toc30268161"/>
       <w:r>
         <w:rPr>
           <w:lang w:val="fr-FR"/>
         </w:rPr>
         <w:t>Choix technologiques</w:t>
       </w:r>
-      <w:bookmarkEnd w:id="8"/>
+      <w:bookmarkEnd w:id="7"/>
     </w:p>
     <w:p>
       <w:pPr>
@@ -2372,14 +2370,14 @@
           <w:lang w:val="fr-FR"/>
         </w:rPr>
       </w:pPr>
-      <w:bookmarkStart w:id="9" w:name="_Toc30268162"/>
+      <w:bookmarkStart w:id="8" w:name="_Toc30268162"/>
       <w:r>
         <w:rPr>
           <w:lang w:val="fr-FR"/>
         </w:rPr>
         <w:t>Description du projet</w:t>
       </w:r>
-      <w:bookmarkEnd w:id="9"/>
+      <w:bookmarkEnd w:id="8"/>
     </w:p>
     <w:p>
       <w:pPr>
@@ -2389,7 +2387,7 @@
           <w:numId w:val="5"/>
         </w:numPr>
       </w:pPr>
-      <w:bookmarkStart w:id="10" w:name="_Toc30268163"/>
+      <w:bookmarkStart w:id="9" w:name="_Toc30268163"/>
       <w:proofErr w:type="spellStart"/>
       <w:r>
         <w:t>Côté</w:t>
@@ -2398,117 +2396,754 @@
       <w:r>
         <w:t xml:space="preserve"> backend</w:t>
       </w:r>
+      <w:bookmarkEnd w:id="9"/>
+    </w:p>
+    <w:p/>
+    <w:p>
+      <w:pPr>
+        <w:rPr>
+          <w:lang w:val="fr-FR"/>
+        </w:rPr>
+      </w:pPr>
+      <w:r>
+        <w:rPr>
+          <w:lang w:val="fr-FR"/>
+        </w:rPr>
+        <w:t>Le backend, c’est tout c</w:t>
+      </w:r>
+      <w:r>
+        <w:rPr>
+          <w:lang w:val="fr-FR"/>
+        </w:rPr>
+        <w:t xml:space="preserve">e que l’utilisateur du logiciel ne voit pas. </w:t>
+      </w:r>
+      <w:r>
+        <w:rPr>
+          <w:lang w:val="fr-FR"/>
+        </w:rPr>
+        <w:t>Il contient le code métier.</w:t>
+      </w:r>
+    </w:p>
+    <w:p>
+      <w:pPr>
+        <w:rPr>
+          <w:lang w:val="fr-FR"/>
+        </w:rPr>
+      </w:pPr>
+      <w:r>
+        <w:rPr>
+          <w:lang w:val="fr-FR"/>
+        </w:rPr>
+        <w:t xml:space="preserve">C’est lui qui va fournir les différents éléments au frontend. Par exemple, les locataires, les contrats, les locaux ou les documents. </w:t>
+      </w:r>
+    </w:p>
+    <w:p>
+      <w:pPr>
+        <w:rPr>
+          <w:lang w:val="fr-FR"/>
+        </w:rPr>
+      </w:pPr>
+      <w:r>
+        <w:rPr>
+          <w:lang w:val="fr-FR"/>
+        </w:rPr>
+        <w:t xml:space="preserve">Ces </w:t>
+      </w:r>
+      <w:proofErr w:type="spellStart"/>
+      <w:r>
+        <w:rPr>
+          <w:lang w:val="fr-FR"/>
+        </w:rPr>
+        <w:t>differents</w:t>
+      </w:r>
+      <w:proofErr w:type="spellEnd"/>
+      <w:r>
+        <w:rPr>
+          <w:lang w:val="fr-FR"/>
+        </w:rPr>
+        <w:t xml:space="preserve"> éléments sont accessibles grâce à des chemins, que l’on appelle des routes. (</w:t>
+      </w:r>
+      <w:proofErr w:type="gramStart"/>
+      <w:r>
+        <w:rPr>
+          <w:lang w:val="fr-FR"/>
+        </w:rPr>
+        <w:t>par</w:t>
+      </w:r>
+      <w:proofErr w:type="gramEnd"/>
+      <w:r>
+        <w:rPr>
+          <w:lang w:val="fr-FR"/>
+        </w:rPr>
+        <w:t xml:space="preserve"> exemple : /locataires/12 ou /contrats/1/</w:t>
+      </w:r>
+      <w:proofErr w:type="spellStart"/>
+      <w:r>
+        <w:rPr>
+          <w:lang w:val="fr-FR"/>
+        </w:rPr>
+        <w:t>addDocument</w:t>
+      </w:r>
+      <w:proofErr w:type="spellEnd"/>
+      <w:r>
+        <w:rPr>
+          <w:lang w:val="fr-FR"/>
+        </w:rPr>
+        <w:t>)</w:t>
+      </w:r>
+    </w:p>
+    <w:p>
+      <w:pPr>
+        <w:rPr>
+          <w:lang w:val="fr-FR"/>
+        </w:rPr>
+      </w:pPr>
+      <w:r>
+        <w:rPr>
+          <w:lang w:val="fr-FR"/>
+        </w:rPr>
+        <w:t xml:space="preserve">C’est aussi le backend qui va permettre d’envoyer des emails automatiquement lorsqu’un contrat est ajouté et c’est aussi lui qui va permettre de remplir les documents </w:t>
+      </w:r>
+      <w:proofErr w:type="spellStart"/>
+      <w:r>
+        <w:rPr>
+          <w:lang w:val="fr-FR"/>
+        </w:rPr>
+        <w:t>templates</w:t>
+      </w:r>
+      <w:proofErr w:type="spellEnd"/>
+      <w:r>
+        <w:rPr>
+          <w:lang w:val="fr-FR"/>
+        </w:rPr>
+        <w:t xml:space="preserve"> avec les informations fournies lors de la création d’un contrat.</w:t>
+      </w:r>
+    </w:p>
+    <w:p>
+      <w:pPr>
+        <w:rPr>
+          <w:lang w:val="fr-FR"/>
+        </w:rPr>
+      </w:pPr>
+    </w:p>
+    <w:p>
+      <w:pPr>
+        <w:rPr>
+          <w:lang w:val="fr-FR"/>
+        </w:rPr>
+      </w:pPr>
+      <w:r>
+        <w:rPr>
+          <w:lang w:val="fr-FR"/>
+        </w:rPr>
+        <w:t xml:space="preserve">Les documents ainsi que les </w:t>
+      </w:r>
+      <w:proofErr w:type="spellStart"/>
+      <w:r>
+        <w:rPr>
+          <w:lang w:val="fr-FR"/>
+        </w:rPr>
+        <w:t>templates</w:t>
+      </w:r>
+      <w:proofErr w:type="spellEnd"/>
+      <w:r>
+        <w:rPr>
+          <w:lang w:val="fr-FR"/>
+        </w:rPr>
+        <w:t xml:space="preserve"> sont stockés selon une arborescence de dossiers bien précise : </w:t>
+      </w:r>
+    </w:p>
+    <w:p>
+      <w:pPr>
+        <w:rPr>
+          <w:lang w:val="fr-FR"/>
+        </w:rPr>
+      </w:pPr>
+    </w:p>
+    <w:p>
+      <w:pPr>
+        <w:pStyle w:val="Paragraphedeliste"/>
+        <w:keepNext/>
+        <w:numPr>
+          <w:ilvl w:val="0"/>
+          <w:numId w:val="8"/>
+        </w:numPr>
+        <w:rPr>
+          <w:lang w:val="fr-FR"/>
+        </w:rPr>
+      </w:pPr>
+      <w:proofErr w:type="spellStart"/>
+      <w:proofErr w:type="gramStart"/>
+      <w:r>
+        <w:rPr>
+          <w:lang w:val="fr-FR"/>
+        </w:rPr>
+        <w:t>u</w:t>
+      </w:r>
+      <w:r>
+        <w:rPr>
+          <w:lang w:val="fr-FR"/>
+        </w:rPr>
+        <w:t>sers</w:t>
+      </w:r>
+      <w:proofErr w:type="spellEnd"/>
+      <w:proofErr w:type="gramEnd"/>
+      <w:r>
+        <w:rPr>
+          <w:lang w:val="fr-FR"/>
+        </w:rPr>
+        <w:tab/>
+      </w:r>
+      <w:r>
+        <w:rPr>
+          <w:lang w:val="fr-FR"/>
+        </w:rPr>
+        <w:tab/>
+      </w:r>
+      <w:r>
+        <w:rPr>
+          <w:lang w:val="fr-FR"/>
+        </w:rPr>
+        <w:tab/>
+      </w:r>
+    </w:p>
+    <w:p>
+      <w:pPr>
+        <w:pStyle w:val="Paragraphedeliste"/>
+        <w:keepNext/>
+        <w:numPr>
+          <w:ilvl w:val="0"/>
+          <w:numId w:val="9"/>
+        </w:numPr>
+        <w:rPr>
+          <w:lang w:val="fr-FR"/>
+        </w:rPr>
+      </w:pPr>
+      <w:proofErr w:type="gramStart"/>
+      <w:r>
+        <w:rPr>
+          <w:lang w:val="fr-FR"/>
+        </w:rPr>
+        <w:t>default</w:t>
+      </w:r>
+      <w:proofErr w:type="gramEnd"/>
+      <w:r>
+        <w:rPr>
+          <w:lang w:val="fr-FR"/>
+        </w:rPr>
+        <w:tab/>
+      </w:r>
+      <w:r>
+        <w:rPr>
+          <w:lang w:val="fr-FR"/>
+        </w:rPr>
+        <w:tab/>
+      </w:r>
+      <w:r>
+        <w:rPr>
+          <w:lang w:val="fr-FR"/>
+        </w:rPr>
+        <w:tab/>
+      </w:r>
+    </w:p>
+    <w:p>
+      <w:pPr>
+        <w:pStyle w:val="Paragraphedeliste"/>
+        <w:keepNext/>
+        <w:numPr>
+          <w:ilvl w:val="0"/>
+          <w:numId w:val="8"/>
+        </w:numPr>
+        <w:tabs>
+          <w:tab w:val="clear" w:pos="720"/>
+          <w:tab w:val="num" w:pos="1560"/>
+        </w:tabs>
+        <w:ind w:firstLine="414"/>
+        <w:rPr>
+          <w:lang w:val="fr-FR"/>
+        </w:rPr>
+      </w:pPr>
+      <w:proofErr w:type="spellStart"/>
+      <w:proofErr w:type="gramStart"/>
+      <w:r>
+        <w:rPr>
+          <w:lang w:val="fr-FR"/>
+        </w:rPr>
+        <w:t>generated</w:t>
+      </w:r>
+      <w:proofErr w:type="spellEnd"/>
+      <w:proofErr w:type="gramEnd"/>
+      <w:r>
+        <w:rPr>
+          <w:lang w:val="fr-FR"/>
+        </w:rPr>
+        <w:tab/>
+      </w:r>
+      <w:r>
+        <w:rPr>
+          <w:lang w:val="fr-FR"/>
+        </w:rPr>
+        <w:tab/>
+      </w:r>
+      <w:r>
+        <w:rPr>
+          <w:lang w:val="fr-FR"/>
+        </w:rPr>
+        <w:tab/>
+      </w:r>
+      <w:r>
+        <w:rPr>
+          <w:sz w:val="18"/>
+          <w:lang w:val="fr-FR"/>
+        </w:rPr>
+        <w:t xml:space="preserve">Dossier des </w:t>
+      </w:r>
+      <w:proofErr w:type="spellStart"/>
+      <w:r>
+        <w:rPr>
+          <w:sz w:val="18"/>
+          <w:lang w:val="fr-FR"/>
+        </w:rPr>
+        <w:t>templates</w:t>
+      </w:r>
+      <w:proofErr w:type="spellEnd"/>
+      <w:r>
+        <w:rPr>
+          <w:sz w:val="18"/>
+          <w:lang w:val="fr-FR"/>
+        </w:rPr>
+        <w:t xml:space="preserve"> générés automatiquement</w:t>
+      </w:r>
+    </w:p>
+    <w:p>
+      <w:pPr>
+        <w:pStyle w:val="Paragraphedeliste"/>
+        <w:keepNext/>
+        <w:numPr>
+          <w:ilvl w:val="0"/>
+          <w:numId w:val="9"/>
+        </w:numPr>
+        <w:ind w:firstLine="492"/>
+        <w:rPr>
+          <w:lang w:val="fr-FR"/>
+        </w:rPr>
+      </w:pPr>
+      <w:proofErr w:type="gramStart"/>
+      <w:r>
+        <w:rPr>
+          <w:lang w:val="fr-FR"/>
+        </w:rPr>
+        <w:t>record</w:t>
+      </w:r>
+      <w:proofErr w:type="gramEnd"/>
+      <w:r>
+        <w:rPr>
+          <w:lang w:val="fr-FR"/>
+        </w:rPr>
+        <w:t>1</w:t>
+      </w:r>
+      <w:r>
+        <w:rPr>
+          <w:lang w:val="fr-FR"/>
+        </w:rPr>
+        <w:tab/>
+      </w:r>
+      <w:r>
+        <w:rPr>
+          <w:lang w:val="fr-FR"/>
+        </w:rPr>
+        <w:tab/>
+      </w:r>
+      <w:r>
+        <w:rPr>
+          <w:lang w:val="fr-FR"/>
+        </w:rPr>
+        <w:tab/>
+      </w:r>
+      <w:r>
+        <w:rPr>
+          <w:sz w:val="18"/>
+          <w:lang w:val="fr-FR"/>
+        </w:rPr>
+        <w:t xml:space="preserve">Document </w:t>
+      </w:r>
+      <w:proofErr w:type="spellStart"/>
+      <w:r>
+        <w:rPr>
+          <w:sz w:val="18"/>
+          <w:lang w:val="fr-FR"/>
+        </w:rPr>
+        <w:t>templates</w:t>
+      </w:r>
+      <w:proofErr w:type="spellEnd"/>
+      <w:r>
+        <w:rPr>
+          <w:sz w:val="18"/>
+          <w:lang w:val="fr-FR"/>
+        </w:rPr>
+        <w:t xml:space="preserve"> pour l</w:t>
+      </w:r>
+      <w:r>
+        <w:rPr>
+          <w:sz w:val="18"/>
+          <w:lang w:val="fr-FR"/>
+        </w:rPr>
+        <w:t>e contrat numéro 1</w:t>
+      </w:r>
+    </w:p>
+    <w:p>
+      <w:pPr>
+        <w:pStyle w:val="Paragraphedeliste"/>
+        <w:keepNext/>
+        <w:numPr>
+          <w:ilvl w:val="0"/>
+          <w:numId w:val="9"/>
+        </w:numPr>
+        <w:ind w:firstLine="492"/>
+        <w:rPr>
+          <w:lang w:val="fr-FR"/>
+        </w:rPr>
+      </w:pPr>
+      <w:proofErr w:type="gramStart"/>
+      <w:r>
+        <w:rPr>
+          <w:lang w:val="fr-FR"/>
+        </w:rPr>
+        <w:t>record</w:t>
+      </w:r>
+      <w:proofErr w:type="gramEnd"/>
+      <w:r>
+        <w:rPr>
+          <w:lang w:val="fr-FR"/>
+        </w:rPr>
+        <w:t>2</w:t>
+      </w:r>
+      <w:r>
+        <w:rPr>
+          <w:lang w:val="fr-FR"/>
+        </w:rPr>
+        <w:tab/>
+      </w:r>
+      <w:r>
+        <w:rPr>
+          <w:lang w:val="fr-FR"/>
+        </w:rPr>
+        <w:tab/>
+      </w:r>
+      <w:r>
+        <w:rPr>
+          <w:lang w:val="fr-FR"/>
+        </w:rPr>
+        <w:tab/>
+      </w:r>
+      <w:r>
+        <w:rPr>
+          <w:sz w:val="18"/>
+          <w:lang w:val="fr-FR"/>
+        </w:rPr>
+        <w:t xml:space="preserve">Document </w:t>
+      </w:r>
+      <w:proofErr w:type="spellStart"/>
+      <w:r>
+        <w:rPr>
+          <w:sz w:val="18"/>
+          <w:lang w:val="fr-FR"/>
+        </w:rPr>
+        <w:t>templates</w:t>
+      </w:r>
+      <w:proofErr w:type="spellEnd"/>
+      <w:r>
+        <w:rPr>
+          <w:sz w:val="18"/>
+          <w:lang w:val="fr-FR"/>
+        </w:rPr>
+        <w:t xml:space="preserve"> pour l</w:t>
+      </w:r>
+      <w:r>
+        <w:rPr>
+          <w:sz w:val="18"/>
+          <w:lang w:val="fr-FR"/>
+        </w:rPr>
+        <w:t xml:space="preserve">e contrat numéro </w:t>
+      </w:r>
+      <w:r>
+        <w:rPr>
+          <w:sz w:val="18"/>
+          <w:lang w:val="fr-FR"/>
+        </w:rPr>
+        <w:t>2</w:t>
+      </w:r>
+    </w:p>
+    <w:p>
+      <w:pPr>
+        <w:pStyle w:val="Paragraphedeliste"/>
+        <w:keepNext/>
+        <w:numPr>
+          <w:ilvl w:val="0"/>
+          <w:numId w:val="9"/>
+        </w:numPr>
+        <w:ind w:firstLine="492"/>
+        <w:rPr>
+          <w:lang w:val="fr-FR"/>
+        </w:rPr>
+      </w:pPr>
+      <w:r>
+        <w:rPr>
+          <w:lang w:val="fr-FR"/>
+        </w:rPr>
+        <w:t>……</w:t>
+      </w:r>
+    </w:p>
+    <w:p>
+      <w:pPr>
+        <w:pStyle w:val="Paragraphedeliste"/>
+        <w:keepNext/>
+        <w:numPr>
+          <w:ilvl w:val="0"/>
+          <w:numId w:val="8"/>
+        </w:numPr>
+        <w:tabs>
+          <w:tab w:val="clear" w:pos="720"/>
+          <w:tab w:val="num" w:pos="1560"/>
+        </w:tabs>
+        <w:ind w:firstLine="414"/>
+        <w:rPr>
+          <w:lang w:val="fr-FR"/>
+        </w:rPr>
+      </w:pPr>
+      <w:proofErr w:type="spellStart"/>
+      <w:proofErr w:type="gramStart"/>
+      <w:r>
+        <w:rPr>
+          <w:lang w:val="fr-FR"/>
+        </w:rPr>
+        <w:t>templates</w:t>
+      </w:r>
+      <w:proofErr w:type="spellEnd"/>
+      <w:proofErr w:type="gramEnd"/>
+      <w:r>
+        <w:rPr>
+          <w:lang w:val="fr-FR"/>
+        </w:rPr>
+        <w:tab/>
+      </w:r>
+      <w:r>
+        <w:rPr>
+          <w:lang w:val="fr-FR"/>
+        </w:rPr>
+        <w:tab/>
+      </w:r>
+      <w:r>
+        <w:rPr>
+          <w:lang w:val="fr-FR"/>
+        </w:rPr>
+        <w:tab/>
+      </w:r>
+      <w:r>
+        <w:rPr>
+          <w:sz w:val="18"/>
+          <w:lang w:val="fr-FR"/>
+        </w:rPr>
+        <w:t xml:space="preserve">Dossier des </w:t>
+      </w:r>
+      <w:r>
+        <w:rPr>
+          <w:sz w:val="18"/>
+          <w:lang w:val="fr-FR"/>
+        </w:rPr>
+        <w:t xml:space="preserve">contenant les </w:t>
+      </w:r>
+      <w:proofErr w:type="spellStart"/>
+      <w:r>
+        <w:rPr>
+          <w:sz w:val="18"/>
+          <w:lang w:val="fr-FR"/>
+        </w:rPr>
+        <w:t>templates</w:t>
+      </w:r>
+      <w:proofErr w:type="spellEnd"/>
+      <w:r>
+        <w:rPr>
+          <w:sz w:val="18"/>
+          <w:lang w:val="fr-FR"/>
+        </w:rPr>
+        <w:t xml:space="preserve"> vides</w:t>
+      </w:r>
+    </w:p>
+    <w:p>
+      <w:pPr>
+        <w:pStyle w:val="Paragraphedeliste"/>
+        <w:keepNext/>
+        <w:numPr>
+          <w:ilvl w:val="0"/>
+          <w:numId w:val="9"/>
+        </w:numPr>
+        <w:ind w:firstLine="492"/>
+        <w:rPr>
+          <w:lang w:val="fr-FR"/>
+        </w:rPr>
+      </w:pPr>
+      <w:bookmarkStart w:id="10" w:name="_GoBack"/>
       <w:bookmarkEnd w:id="10"/>
-    </w:p>
-    <w:p/>
-    <w:p>
-      <w:pPr>
-        <w:rPr>
-          <w:lang w:val="fr-FR"/>
-        </w:rPr>
-      </w:pPr>
-      <w:r>
-        <w:rPr>
-          <w:lang w:val="fr-FR"/>
-        </w:rPr>
-        <w:t>Le backend, c’est tout c</w:t>
-      </w:r>
-      <w:r>
-        <w:rPr>
-          <w:lang w:val="fr-FR"/>
-        </w:rPr>
-        <w:t xml:space="preserve">e que l’utilisateur du logiciel ne voit pas. </w:t>
-      </w:r>
-      <w:r>
-        <w:rPr>
-          <w:lang w:val="fr-FR"/>
-        </w:rPr>
-        <w:t>Il contient le code métier.</w:t>
-      </w:r>
-    </w:p>
-    <w:p>
-      <w:pPr>
-        <w:rPr>
-          <w:lang w:val="fr-FR"/>
-        </w:rPr>
-      </w:pPr>
-      <w:r>
-        <w:rPr>
-          <w:lang w:val="fr-FR"/>
-        </w:rPr>
-        <w:t xml:space="preserve">C’est lui qui va fournir les différents éléments au frontend. Par exemple, les locataires, les contrats, les locaux ou les documents. </w:t>
-      </w:r>
-    </w:p>
-    <w:p>
-      <w:pPr>
-        <w:rPr>
-          <w:lang w:val="fr-FR"/>
-        </w:rPr>
-      </w:pPr>
-      <w:r>
-        <w:rPr>
-          <w:lang w:val="fr-FR"/>
-        </w:rPr>
-        <w:t xml:space="preserve">Ces </w:t>
-      </w:r>
       <w:proofErr w:type="spellStart"/>
-      <w:r>
-        <w:rPr>
-          <w:lang w:val="fr-FR"/>
-        </w:rPr>
-        <w:t>differents</w:t>
+      <w:proofErr w:type="gramStart"/>
+      <w:r>
+        <w:rPr>
+          <w:lang w:val="fr-FR"/>
+        </w:rPr>
+        <w:t>general</w:t>
       </w:r>
       <w:proofErr w:type="spellEnd"/>
-      <w:r>
-        <w:rPr>
-          <w:lang w:val="fr-FR"/>
-        </w:rPr>
-        <w:t xml:space="preserve"> éléments sont accessibles grâce à des chemins, que l’on appelle des routes. (</w:t>
-      </w:r>
+      <w:proofErr w:type="gramEnd"/>
+      <w:r>
+        <w:rPr>
+          <w:lang w:val="fr-FR"/>
+        </w:rPr>
+        <w:tab/>
+      </w:r>
+      <w:r>
+        <w:rPr>
+          <w:lang w:val="fr-FR"/>
+        </w:rPr>
+        <w:tab/>
+      </w:r>
+      <w:r>
+        <w:rPr>
+          <w:lang w:val="fr-FR"/>
+        </w:rPr>
+        <w:tab/>
+      </w:r>
+      <w:r>
+        <w:rPr>
+          <w:sz w:val="18"/>
+          <w:lang w:val="fr-FR"/>
+        </w:rPr>
+        <w:t xml:space="preserve">Contient les </w:t>
+      </w:r>
+      <w:proofErr w:type="spellStart"/>
+      <w:r>
+        <w:rPr>
+          <w:sz w:val="18"/>
+          <w:lang w:val="fr-FR"/>
+        </w:rPr>
+        <w:t>templates</w:t>
+      </w:r>
+      <w:proofErr w:type="spellEnd"/>
+      <w:r>
+        <w:rPr>
+          <w:sz w:val="18"/>
+          <w:lang w:val="fr-FR"/>
+        </w:rPr>
+        <w:t xml:space="preserve"> généraux </w:t>
+      </w:r>
+    </w:p>
+    <w:p>
+      <w:pPr>
+        <w:pStyle w:val="Paragraphedeliste"/>
+        <w:keepNext/>
+        <w:numPr>
+          <w:ilvl w:val="0"/>
+          <w:numId w:val="9"/>
+        </w:numPr>
+        <w:ind w:firstLine="492"/>
+        <w:rPr>
+          <w:lang w:val="fr-FR"/>
+        </w:rPr>
+      </w:pPr>
+      <w:proofErr w:type="spellStart"/>
       <w:proofErr w:type="gramStart"/>
       <w:r>
         <w:rPr>
           <w:lang w:val="fr-FR"/>
         </w:rPr>
-        <w:t>par</w:t>
-      </w:r>
+        <w:t>typed</w:t>
+      </w:r>
+      <w:proofErr w:type="spellEnd"/>
       <w:proofErr w:type="gramEnd"/>
       <w:r>
         <w:rPr>
           <w:lang w:val="fr-FR"/>
         </w:rPr>
-        <w:t xml:space="preserve"> exemple : /locataires/12 ou /contrats/1/</w:t>
+        <w:tab/>
+      </w:r>
+      <w:r>
+        <w:rPr>
+          <w:lang w:val="fr-FR"/>
+        </w:rPr>
+        <w:tab/>
+      </w:r>
+      <w:r>
+        <w:rPr>
+          <w:lang w:val="fr-FR"/>
+        </w:rPr>
+        <w:tab/>
+      </w:r>
+      <w:r>
+        <w:rPr>
+          <w:sz w:val="18"/>
+          <w:lang w:val="fr-FR"/>
+        </w:rPr>
+        <w:t xml:space="preserve">Contient les </w:t>
       </w:r>
       <w:proofErr w:type="spellStart"/>
       <w:r>
         <w:rPr>
-          <w:lang w:val="fr-FR"/>
-        </w:rPr>
-        <w:t>addDocument</w:t>
+          <w:sz w:val="18"/>
+          <w:lang w:val="fr-FR"/>
+        </w:rPr>
+        <w:t>templates</w:t>
       </w:r>
       <w:proofErr w:type="spellEnd"/>
       <w:r>
         <w:rPr>
-          <w:lang w:val="fr-FR"/>
-        </w:rPr>
-        <w:t>)</w:t>
-      </w:r>
-    </w:p>
-    <w:p>
-      <w:pPr>
-        <w:rPr>
-          <w:lang w:val="fr-FR"/>
-        </w:rPr>
-      </w:pPr>
-      <w:r>
-        <w:rPr>
-          <w:lang w:val="fr-FR"/>
-        </w:rPr>
-        <w:t xml:space="preserve">C’est aussi le backend qui va permettre d’envoyer des emails automatiquement lorsqu’un contrat est ajouté et c’est aussi lui qui va permettre de remplir les documents </w:t>
-      </w:r>
+          <w:sz w:val="18"/>
+          <w:lang w:val="fr-FR"/>
+        </w:rPr>
+        <w:t xml:space="preserve"> typés</w:t>
+      </w:r>
+    </w:p>
+    <w:p>
+      <w:pPr>
+        <w:pStyle w:val="Paragraphedeliste"/>
+        <w:keepNext/>
+        <w:numPr>
+          <w:ilvl w:val="0"/>
+          <w:numId w:val="9"/>
+        </w:numPr>
+        <w:ind w:firstLine="917"/>
+        <w:rPr>
+          <w:lang w:val="fr-FR"/>
+        </w:rPr>
+      </w:pPr>
       <w:proofErr w:type="spellStart"/>
-      <w:r>
-        <w:rPr>
+      <w:proofErr w:type="gramStart"/>
+      <w:r>
+        <w:rPr>
+          <w:lang w:val="fr-FR"/>
+        </w:rPr>
+        <w:t>apartments</w:t>
+      </w:r>
+      <w:proofErr w:type="spellEnd"/>
+      <w:proofErr w:type="gramEnd"/>
+      <w:r>
+        <w:rPr>
+          <w:lang w:val="fr-FR"/>
+        </w:rPr>
+        <w:tab/>
+      </w:r>
+      <w:r>
+        <w:rPr>
+          <w:sz w:val="18"/>
+          <w:szCs w:val="18"/>
+          <w:lang w:val="fr-FR"/>
+        </w:rPr>
+        <w:t xml:space="preserve">Contient les </w:t>
+      </w:r>
+      <w:proofErr w:type="spellStart"/>
+      <w:r>
+        <w:rPr>
+          <w:sz w:val="18"/>
+          <w:szCs w:val="18"/>
           <w:lang w:val="fr-FR"/>
         </w:rPr>
         <w:t>templates</w:t>
@@ -2516,10 +3151,265 @@
       <w:proofErr w:type="spellEnd"/>
       <w:r>
         <w:rPr>
-          <w:lang w:val="fr-FR"/>
-        </w:rPr>
-        <w:t xml:space="preserve"> avec les informations fournies lors de la création d’un contrat.</w:t>
-      </w:r>
+          <w:sz w:val="18"/>
+          <w:szCs w:val="18"/>
+          <w:lang w:val="fr-FR"/>
+        </w:rPr>
+        <w:t xml:space="preserve"> pour les appartements</w:t>
+      </w:r>
+    </w:p>
+    <w:p>
+      <w:pPr>
+        <w:pStyle w:val="Paragraphedeliste"/>
+        <w:keepNext/>
+        <w:numPr>
+          <w:ilvl w:val="0"/>
+          <w:numId w:val="9"/>
+        </w:numPr>
+        <w:ind w:firstLine="917"/>
+        <w:rPr>
+          <w:lang w:val="fr-FR"/>
+        </w:rPr>
+      </w:pPr>
+      <w:proofErr w:type="gramStart"/>
+      <w:r>
+        <w:rPr>
+          <w:lang w:val="fr-FR"/>
+        </w:rPr>
+        <w:t>hangars</w:t>
+      </w:r>
+      <w:proofErr w:type="gramEnd"/>
+      <w:r>
+        <w:rPr>
+          <w:lang w:val="fr-FR"/>
+        </w:rPr>
+        <w:tab/>
+      </w:r>
+      <w:r>
+        <w:rPr>
+          <w:lang w:val="fr-FR"/>
+        </w:rPr>
+        <w:tab/>
+      </w:r>
+      <w:r>
+        <w:rPr>
+          <w:sz w:val="18"/>
+          <w:szCs w:val="18"/>
+          <w:lang w:val="fr-FR"/>
+        </w:rPr>
+        <w:t xml:space="preserve">Contient les </w:t>
+      </w:r>
+      <w:proofErr w:type="spellStart"/>
+      <w:r>
+        <w:rPr>
+          <w:sz w:val="18"/>
+          <w:szCs w:val="18"/>
+          <w:lang w:val="fr-FR"/>
+        </w:rPr>
+        <w:t>templates</w:t>
+      </w:r>
+      <w:proofErr w:type="spellEnd"/>
+      <w:r>
+        <w:rPr>
+          <w:sz w:val="18"/>
+          <w:szCs w:val="18"/>
+          <w:lang w:val="fr-FR"/>
+        </w:rPr>
+        <w:t xml:space="preserve"> pour les hangars</w:t>
+      </w:r>
+    </w:p>
+    <w:p>
+      <w:pPr>
+        <w:pStyle w:val="Paragraphedeliste"/>
+        <w:keepNext/>
+        <w:numPr>
+          <w:ilvl w:val="0"/>
+          <w:numId w:val="9"/>
+        </w:numPr>
+        <w:ind w:firstLine="492"/>
+        <w:rPr>
+          <w:lang w:val="fr-FR"/>
+        </w:rPr>
+      </w:pPr>
+      <w:proofErr w:type="gramStart"/>
+      <w:r>
+        <w:rPr>
+          <w:lang w:val="fr-FR"/>
+        </w:rPr>
+        <w:t>unique</w:t>
+      </w:r>
+      <w:proofErr w:type="gramEnd"/>
+      <w:r>
+        <w:rPr>
+          <w:lang w:val="fr-FR"/>
+        </w:rPr>
+        <w:tab/>
+      </w:r>
+      <w:r>
+        <w:rPr>
+          <w:lang w:val="fr-FR"/>
+        </w:rPr>
+        <w:tab/>
+      </w:r>
+      <w:r>
+        <w:rPr>
+          <w:lang w:val="fr-FR"/>
+        </w:rPr>
+        <w:tab/>
+      </w:r>
+      <w:r>
+        <w:rPr>
+          <w:sz w:val="18"/>
+          <w:szCs w:val="18"/>
+          <w:lang w:val="fr-FR"/>
+        </w:rPr>
+        <w:t>Contient documents pour les locaux</w:t>
+      </w:r>
+    </w:p>
+    <w:p>
+      <w:pPr>
+        <w:pStyle w:val="Paragraphedeliste"/>
+        <w:keepNext/>
+        <w:numPr>
+          <w:ilvl w:val="0"/>
+          <w:numId w:val="9"/>
+        </w:numPr>
+        <w:ind w:firstLine="917"/>
+        <w:rPr>
+          <w:lang w:val="fr-FR"/>
+        </w:rPr>
+      </w:pPr>
+      <w:proofErr w:type="gramStart"/>
+      <w:r>
+        <w:rPr>
+          <w:lang w:val="fr-FR"/>
+        </w:rPr>
+        <w:t>room</w:t>
+      </w:r>
+      <w:proofErr w:type="gramEnd"/>
+      <w:r>
+        <w:rPr>
+          <w:lang w:val="fr-FR"/>
+        </w:rPr>
+        <w:t>1</w:t>
+      </w:r>
+      <w:r>
+        <w:rPr>
+          <w:lang w:val="fr-FR"/>
+        </w:rPr>
+        <w:tab/>
+      </w:r>
+      <w:r>
+        <w:rPr>
+          <w:lang w:val="fr-FR"/>
+        </w:rPr>
+        <w:tab/>
+      </w:r>
+      <w:r>
+        <w:rPr>
+          <w:sz w:val="18"/>
+          <w:szCs w:val="18"/>
+          <w:lang w:val="fr-FR"/>
+        </w:rPr>
+        <w:t>Contient les documents relatifs au local numéro 1</w:t>
+      </w:r>
+    </w:p>
+    <w:p>
+      <w:pPr>
+        <w:pStyle w:val="Paragraphedeliste"/>
+        <w:keepNext/>
+        <w:numPr>
+          <w:ilvl w:val="0"/>
+          <w:numId w:val="9"/>
+        </w:numPr>
+        <w:ind w:firstLine="917"/>
+        <w:rPr>
+          <w:lang w:val="fr-FR"/>
+        </w:rPr>
+      </w:pPr>
+      <w:proofErr w:type="gramStart"/>
+      <w:r>
+        <w:rPr>
+          <w:lang w:val="fr-FR"/>
+        </w:rPr>
+        <w:t>room</w:t>
+      </w:r>
+      <w:proofErr w:type="gramEnd"/>
+      <w:r>
+        <w:rPr>
+          <w:lang w:val="fr-FR"/>
+        </w:rPr>
+        <w:t>2</w:t>
+      </w:r>
+      <w:r>
+        <w:rPr>
+          <w:lang w:val="fr-FR"/>
+        </w:rPr>
+        <w:tab/>
+      </w:r>
+      <w:r>
+        <w:rPr>
+          <w:lang w:val="fr-FR"/>
+        </w:rPr>
+        <w:tab/>
+      </w:r>
+      <w:r>
+        <w:rPr>
+          <w:sz w:val="18"/>
+          <w:szCs w:val="18"/>
+          <w:lang w:val="fr-FR"/>
+        </w:rPr>
+        <w:t xml:space="preserve">Contient les documents relatifs au local numéro </w:t>
+      </w:r>
+      <w:r>
+        <w:rPr>
+          <w:sz w:val="18"/>
+          <w:szCs w:val="18"/>
+          <w:lang w:val="fr-FR"/>
+        </w:rPr>
+        <w:t>2</w:t>
+      </w:r>
+    </w:p>
+    <w:p>
+      <w:pPr>
+        <w:pStyle w:val="Paragraphedeliste"/>
+        <w:keepNext/>
+        <w:numPr>
+          <w:ilvl w:val="0"/>
+          <w:numId w:val="9"/>
+        </w:numPr>
+        <w:ind w:firstLine="917"/>
+        <w:rPr>
+          <w:lang w:val="fr-FR"/>
+        </w:rPr>
+      </w:pPr>
+      <w:r>
+        <w:rPr>
+          <w:lang w:val="fr-FR"/>
+        </w:rPr>
+        <w:t>…..</w:t>
+      </w:r>
+    </w:p>
+    <w:p>
+      <w:pPr>
+        <w:rPr>
+          <w:lang w:val="fr-FR"/>
+        </w:rPr>
+      </w:pPr>
+    </w:p>
+    <w:p>
+      <w:pPr>
+        <w:rPr>
+          <w:lang w:val="fr-FR"/>
+        </w:rPr>
+      </w:pPr>
+    </w:p>
+    <w:p>
+      <w:pPr>
+        <w:rPr>
+          <w:lang w:val="fr-FR"/>
+        </w:rPr>
+      </w:pPr>
     </w:p>
     <w:p>
       <w:pPr>
@@ -2532,6 +3422,7 @@
       <w:bookmarkStart w:id="11" w:name="_Toc30268164"/>
       <w:proofErr w:type="spellStart"/>
       <w:r>
+        <w:lastRenderedPageBreak/>
         <w:t>Côté</w:t>
       </w:r>
       <w:proofErr w:type="spellEnd"/>
@@ -2675,10 +3566,77 @@
     </w:p>
     <w:p>
       <w:pPr>
+        <w:rPr>
+          <w:lang w:val="fr-FR"/>
+        </w:rPr>
+      </w:pPr>
+      <w:r>
+        <w:rPr>
+          <w:lang w:val="fr-FR"/>
+        </w:rPr>
+        <w:t xml:space="preserve">Utilisation de </w:t>
+      </w:r>
+      <w:proofErr w:type="spellStart"/>
+      <w:r>
+        <w:rPr>
+          <w:lang w:val="fr-FR"/>
+        </w:rPr>
+        <w:t>Jhipster</w:t>
+      </w:r>
+      <w:proofErr w:type="spellEnd"/>
+      <w:r>
+        <w:rPr>
+          <w:lang w:val="fr-FR"/>
+        </w:rPr>
+        <w:t xml:space="preserve"> afin d</w:t>
+      </w:r>
+      <w:r>
+        <w:rPr>
+          <w:lang w:val="fr-FR"/>
+        </w:rPr>
+        <w:t xml:space="preserve">e bien séparer les parties frontend et backend, avec l’utilisation d’API REST. </w:t>
+      </w:r>
+      <w:proofErr w:type="spellStart"/>
+      <w:r>
+        <w:rPr>
+          <w:lang w:val="fr-FR"/>
+        </w:rPr>
+        <w:t>Jhiipster</w:t>
+      </w:r>
+      <w:proofErr w:type="spellEnd"/>
+      <w:r>
+        <w:rPr>
+          <w:lang w:val="fr-FR"/>
+        </w:rPr>
+        <w:t xml:space="preserve"> est bien </w:t>
+      </w:r>
+      <w:proofErr w:type="spellStart"/>
+      <w:r>
+        <w:rPr>
+          <w:lang w:val="fr-FR"/>
+        </w:rPr>
+        <w:t>adpaté</w:t>
+      </w:r>
+      <w:proofErr w:type="spellEnd"/>
+      <w:r>
+        <w:rPr>
+          <w:lang w:val="fr-FR"/>
+        </w:rPr>
+        <w:t xml:space="preserve"> pour ce genre de projet qui utilise des formulaires et des entités. De plus, il gère aussi l’intégration et le déploiement continu. Et il est très facile de lancer le site sur le cloud.</w:t>
+      </w:r>
+    </w:p>
+    <w:p>
+      <w:pPr>
         <w:pStyle w:val="Titre1"/>
+        <w:rPr>
+          <w:lang w:val="fr-FR"/>
+        </w:rPr>
       </w:pPr>
       <w:bookmarkStart w:id="19" w:name="_Toc30268172"/>
       <w:r>
+        <w:rPr>
+          <w:lang w:val="fr-FR"/>
+        </w:rPr>
         <w:t>Conclusion</w:t>
       </w:r>
       <w:bookmarkEnd w:id="19"/>
@@ -2686,34 +3644,34 @@
     <w:p>
       <w:pPr>
         <w:pStyle w:val="Titre1"/>
+        <w:rPr>
+          <w:lang w:val="fr-FR"/>
+        </w:rPr>
       </w:pPr>
       <w:bookmarkStart w:id="20" w:name="_Toc30268173"/>
-      <w:proofErr w:type="spellStart"/>
-      <w:r>
-        <w:t>Références</w:t>
-      </w:r>
-      <w:proofErr w:type="spellEnd"/>
-      <w:r>
-        <w:t xml:space="preserve"> </w:t>
-      </w:r>
-      <w:proofErr w:type="spellStart"/>
-      <w:r>
-        <w:t>bibliographiques</w:t>
+      <w:r>
+        <w:rPr>
+          <w:lang w:val="fr-FR"/>
+        </w:rPr>
+        <w:t>Références bibliographiques</w:t>
       </w:r>
       <w:bookmarkEnd w:id="20"/>
-      <w:proofErr w:type="spellEnd"/>
     </w:p>
     <w:p>
       <w:pPr>
         <w:pStyle w:val="Titre1"/>
+        <w:rPr>
+          <w:lang w:val="fr-FR"/>
+        </w:rPr>
       </w:pPr>
       <w:bookmarkStart w:id="21" w:name="_Toc30268174"/>
-      <w:proofErr w:type="spellStart"/>
-      <w:r>
+      <w:r>
+        <w:rPr>
+          <w:lang w:val="fr-FR"/>
+        </w:rPr>
         <w:t>Glossaire</w:t>
       </w:r>
       <w:bookmarkEnd w:id="21"/>
-      <w:proofErr w:type="spellEnd"/>
     </w:p>
     <w:sectPr>
       <w:pgSz w:w="11906" w:h="16838"/>
@@ -2727,6 +3685,39 @@
 
 <file path=word/numbering.xml><?xml version="1.0" encoding="utf-8"?>
 <w:numbering xmlns:wpc="http://schemas.microsoft.com/office/word/2010/wordprocessingCanvas" xmlns:cx="http://schemas.microsoft.com/office/drawing/2014/chartex" xmlns:cx1="http://schemas.microsoft.com/office/drawing/2015/9/8/chartex" xmlns:cx2="http://schemas.microsoft.com/office/drawing/2015/10/21/chartex" xmlns:cx3="http://schemas.microsoft.com/office/drawing/2016/5/9/chartex" xmlns:cx4="http://schemas.microsoft.com/office/drawing/2016/5/10/chartex" xmlns:cx5="http://schemas.microsoft.com/office/drawing/2016/5/11/chartex" xmlns:cx6="http://schemas.microsoft.com/office/drawing/2016/5/12/chartex" xmlns:cx7="http://schemas.microsoft.com/office/drawing/2016/5/13/chartex" xmlns:cx8="http://schemas.microsoft.com/office/drawing/2016/5/14/chartex" xmlns:mc="http://schemas.openxmlformats.org/markup-compatibility/2006" xmlns:aink="http://schemas.microsoft.com/office/drawing/2016/ink" xmlns:am3d="http://schemas.microsoft.com/office/drawing/2017/model3d" xmlns:o="urn:schemas-microsoft-com:office:office" xmlns:r="http://schemas.openxmlformats.org/officeDocument/2006/relationships" xmlns:m="http://schemas.openxmlformats.org/officeDocument/2006/math" xmlns:v="urn:schemas-microsoft-com:vml" xmlns:wp14="http://schemas.microsoft.com/office/word/2010/wordprocessingDrawing" xmlns:wp="http://schemas.openxmlformats.org/drawingml/2006/wordprocessingDrawing" xmlns:w10="urn:schemas-microsoft-com:office:word" xmlns:w="http://schemas.openxmlformats.org/wordprocessingml/2006/main" xmlns:w14="http://schemas.microsoft.com/office/word/2010/wordml" xmlns:w15="http://schemas.microsoft.com/office/word/2012/wordml" xmlns:w16cid="http://schemas.microsoft.com/office/word/2016/wordml/cid" xmlns:w16se="http://schemas.microsoft.com/office/word/2015/wordml/symex" xmlns:wpg="http://schemas.microsoft.com/office/word/2010/wordprocessingGroup" xmlns:wpi="http://schemas.microsoft.com/office/word/2010/wordprocessingInk" xmlns:wne="http://schemas.microsoft.com/office/word/2006/wordml" xmlns:wps="http://schemas.microsoft.com/office/word/2010/wordprocessingShape" mc:Ignorable="w14 w15 w16se w16cid wp14">
+  <w:numPicBullet w:numPicBulletId="0">
+    <w:pict>
+      <v:shapetype id="_x0000_t75" coordsize="21600,21600" o:spt="75" o:preferrelative="t" path="m@4@5l@4@11@9@11@9@5xe" filled="f" stroked="f">
+        <v:stroke joinstyle="miter"/>
+        <v:formulas>
+          <v:f eqn="if lineDrawn pixelLineWidth 0"/>
+          <v:f eqn="sum @0 1 0"/>
+          <v:f eqn="sum 0 0 @1"/>
+          <v:f eqn="prod @2 1 2"/>
+          <v:f eqn="prod @3 21600 pixelWidth"/>
+          <v:f eqn="prod @3 21600 pixelHeight"/>
+          <v:f eqn="sum @0 0 1"/>
+          <v:f eqn="prod @6 1 2"/>
+          <v:f eqn="prod @7 21600 pixelWidth"/>
+          <v:f eqn="sum @8 21600 0"/>
+          <v:f eqn="prod @7 21600 pixelHeight"/>
+          <v:f eqn="sum @10 21600 0"/>
+        </v:formulas>
+        <v:path o:extrusionok="f" gradientshapeok="t" o:connecttype="rect"/>
+        <o:lock v:ext="edit" aspectratio="t"/>
+      </v:shapetype>
+      <v:shape id="_x0000_i1093" type="#_x0000_t75" alt="https://images.emojiterra.com/mozilla/512px/1f4c1.png" style="width:384pt;height:384pt;visibility:visible;mso-wrap-style:square" o:bullet="t">
+        <v:imagedata r:id="rId1" o:title="1f4c1" croptop="3197f" cropbottom="5994f" cropleft="2398f" cropright="2597f"/>
+      </v:shape>
+    </w:pict>
+  </w:numPicBullet>
+  <w:numPicBullet w:numPicBulletId="1">
+    <w:pict>
+      <v:shape id="_x0000_i1094" type="#_x0000_t75" alt="RÃ©sultat de recherche d'images pour &quot;fichier&quot;" style="width:384pt;height:384pt;visibility:visible;mso-wrap-style:square" o:bullet="t">
+        <v:imagedata r:id="rId2" o:title="RÃ©sultat de recherche d'images pour &quot;fichier&quot;" croptop="2560f" cropleft="8064f" cropright=".125"/>
+      </v:shape>
+    </w:pict>
+  </w:numPicBullet>
   <w:abstractNum w:abstractNumId="0" w15:restartNumberingAfterBreak="0">
     <w:nsid w:val="05204656"/>
     <w:multiLevelType w:val="hybridMultilevel"/>
@@ -2995,6 +3986,147 @@
     </w:lvl>
   </w:abstractNum>
   <w:abstractNum w:abstractNumId="3" w15:restartNumberingAfterBreak="0">
+    <w:nsid w:val="28D934CD"/>
+    <w:multiLevelType w:val="hybridMultilevel"/>
+    <w:tmpl w:val="21FC4540"/>
+    <w:lvl w:ilvl="0" w:tplc="6B60A076">
+      <w:start w:val="1"/>
+      <w:numFmt w:val="bullet"/>
+      <w:lvlText w:val=""/>
+      <w:lvlPicBulletId w:val="0"/>
+      <w:lvlJc w:val="left"/>
+      <w:pPr>
+        <w:tabs>
+          <w:tab w:val="num" w:pos="1068"/>
+        </w:tabs>
+        <w:ind w:left="1068" w:hanging="360"/>
+      </w:pPr>
+      <w:rPr>
+        <w:rFonts w:ascii="Symbol" w:hAnsi="Symbol" w:hint="default"/>
+      </w:rPr>
+    </w:lvl>
+    <w:lvl w:ilvl="1" w:tplc="389C0E6A" w:tentative="1">
+      <w:start w:val="1"/>
+      <w:numFmt w:val="bullet"/>
+      <w:lvlText w:val=""/>
+      <w:lvlJc w:val="left"/>
+      <w:pPr>
+        <w:tabs>
+          <w:tab w:val="num" w:pos="1788"/>
+        </w:tabs>
+        <w:ind w:left="1788" w:hanging="360"/>
+      </w:pPr>
+      <w:rPr>
+        <w:rFonts w:ascii="Symbol" w:hAnsi="Symbol" w:hint="default"/>
+      </w:rPr>
+    </w:lvl>
+    <w:lvl w:ilvl="2" w:tplc="6D164564" w:tentative="1">
+      <w:start w:val="1"/>
+      <w:numFmt w:val="bullet"/>
+      <w:lvlText w:val=""/>
+      <w:lvlJc w:val="left"/>
+      <w:pPr>
+        <w:tabs>
+          <w:tab w:val="num" w:pos="2508"/>
+        </w:tabs>
+        <w:ind w:left="2508" w:hanging="360"/>
+      </w:pPr>
+      <w:rPr>
+        <w:rFonts w:ascii="Symbol" w:hAnsi="Symbol" w:hint="default"/>
+      </w:rPr>
+    </w:lvl>
+    <w:lvl w:ilvl="3" w:tplc="7382E13E" w:tentative="1">
+      <w:start w:val="1"/>
+      <w:numFmt w:val="bullet"/>
+      <w:lvlText w:val=""/>
+      <w:lvlJc w:val="left"/>
+      <w:pPr>
+        <w:tabs>
+          <w:tab w:val="num" w:pos="3228"/>
+        </w:tabs>
+        <w:ind w:left="3228" w:hanging="360"/>
+      </w:pPr>
+      <w:rPr>
+        <w:rFonts w:ascii="Symbol" w:hAnsi="Symbol" w:hint="default"/>
+      </w:rPr>
+    </w:lvl>
+    <w:lvl w:ilvl="4" w:tplc="889E7E1C" w:tentative="1">
+      <w:start w:val="1"/>
+      <w:numFmt w:val="bullet"/>
+      <w:lvlText w:val=""/>
+      <w:lvlJc w:val="left"/>
+      <w:pPr>
+        <w:tabs>
+          <w:tab w:val="num" w:pos="3948"/>
+        </w:tabs>
+        <w:ind w:left="3948" w:hanging="360"/>
+      </w:pPr>
+      <w:rPr>
+        <w:rFonts w:ascii="Symbol" w:hAnsi="Symbol" w:hint="default"/>
+      </w:rPr>
+    </w:lvl>
+    <w:lvl w:ilvl="5" w:tplc="72FA55CC" w:tentative="1">
+      <w:start w:val="1"/>
+      <w:numFmt w:val="bullet"/>
+      <w:lvlText w:val=""/>
+      <w:lvlJc w:val="left"/>
+      <w:pPr>
+        <w:tabs>
+          <w:tab w:val="num" w:pos="4668"/>
+        </w:tabs>
+        <w:ind w:left="4668" w:hanging="360"/>
+      </w:pPr>
+      <w:rPr>
+        <w:rFonts w:ascii="Symbol" w:hAnsi="Symbol" w:hint="default"/>
+      </w:rPr>
+    </w:lvl>
+    <w:lvl w:ilvl="6" w:tplc="0304FC34" w:tentative="1">
+      <w:start w:val="1"/>
+      <w:numFmt w:val="bullet"/>
+      <w:lvlText w:val=""/>
+      <w:lvlJc w:val="left"/>
+      <w:pPr>
+        <w:tabs>
+          <w:tab w:val="num" w:pos="5388"/>
+        </w:tabs>
+        <w:ind w:left="5388" w:hanging="360"/>
+      </w:pPr>
+      <w:rPr>
+        <w:rFonts w:ascii="Symbol" w:hAnsi="Symbol" w:hint="default"/>
+      </w:rPr>
+    </w:lvl>
+    <w:lvl w:ilvl="7" w:tplc="21680594" w:tentative="1">
+      <w:start w:val="1"/>
+      <w:numFmt w:val="bullet"/>
+      <w:lvlText w:val=""/>
+      <w:lvlJc w:val="left"/>
+      <w:pPr>
+        <w:tabs>
+          <w:tab w:val="num" w:pos="6108"/>
+        </w:tabs>
+        <w:ind w:left="6108" w:hanging="360"/>
+      </w:pPr>
+      <w:rPr>
+        <w:rFonts w:ascii="Symbol" w:hAnsi="Symbol" w:hint="default"/>
+      </w:rPr>
+    </w:lvl>
+    <w:lvl w:ilvl="8" w:tplc="56345A40" w:tentative="1">
+      <w:start w:val="1"/>
+      <w:numFmt w:val="bullet"/>
+      <w:lvlText w:val=""/>
+      <w:lvlJc w:val="left"/>
+      <w:pPr>
+        <w:tabs>
+          <w:tab w:val="num" w:pos="6828"/>
+        </w:tabs>
+        <w:ind w:left="6828" w:hanging="360"/>
+      </w:pPr>
+      <w:rPr>
+        <w:rFonts w:ascii="Symbol" w:hAnsi="Symbol" w:hint="default"/>
+      </w:rPr>
+    </w:lvl>
+  </w:abstractNum>
+  <w:abstractNum w:abstractNumId="4" w15:restartNumberingAfterBreak="0">
     <w:nsid w:val="2CCD7316"/>
     <w:multiLevelType w:val="hybridMultilevel"/>
     <w:tmpl w:val="C4DCC64A"/>
@@ -3083,7 +4215,7 @@
       </w:pPr>
     </w:lvl>
   </w:abstractNum>
-  <w:abstractNum w:abstractNumId="4" w15:restartNumberingAfterBreak="0">
+  <w:abstractNum w:abstractNumId="5" w15:restartNumberingAfterBreak="0">
     <w:nsid w:val="31053FD5"/>
     <w:multiLevelType w:val="hybridMultilevel"/>
     <w:tmpl w:val="05E229A6"/>
@@ -3172,7 +4304,7 @@
       </w:pPr>
     </w:lvl>
   </w:abstractNum>
-  <w:abstractNum w:abstractNumId="5" w15:restartNumberingAfterBreak="0">
+  <w:abstractNum w:abstractNumId="6" w15:restartNumberingAfterBreak="0">
     <w:nsid w:val="35E43D31"/>
     <w:multiLevelType w:val="hybridMultilevel"/>
     <w:tmpl w:val="94562764"/>
@@ -3261,7 +4393,148 @@
       </w:pPr>
     </w:lvl>
   </w:abstractNum>
-  <w:abstractNum w:abstractNumId="6" w15:restartNumberingAfterBreak="0">
+  <w:abstractNum w:abstractNumId="7" w15:restartNumberingAfterBreak="0">
+    <w:nsid w:val="611B099A"/>
+    <w:multiLevelType w:val="hybridMultilevel"/>
+    <w:tmpl w:val="6E24E892"/>
+    <w:lvl w:ilvl="0" w:tplc="6B60A076">
+      <w:start w:val="1"/>
+      <w:numFmt w:val="bullet"/>
+      <w:lvlText w:val=""/>
+      <w:lvlPicBulletId w:val="0"/>
+      <w:lvlJc w:val="left"/>
+      <w:pPr>
+        <w:tabs>
+          <w:tab w:val="num" w:pos="720"/>
+        </w:tabs>
+        <w:ind w:left="720" w:hanging="360"/>
+      </w:pPr>
+      <w:rPr>
+        <w:rFonts w:ascii="Symbol" w:hAnsi="Symbol" w:hint="default"/>
+      </w:rPr>
+    </w:lvl>
+    <w:lvl w:ilvl="1" w:tplc="40487F50">
+      <w:start w:val="1"/>
+      <w:numFmt w:val="bullet"/>
+      <w:lvlText w:val=""/>
+      <w:lvlJc w:val="left"/>
+      <w:pPr>
+        <w:tabs>
+          <w:tab w:val="num" w:pos="1440"/>
+        </w:tabs>
+        <w:ind w:left="1440" w:hanging="360"/>
+      </w:pPr>
+      <w:rPr>
+        <w:rFonts w:ascii="Symbol" w:hAnsi="Symbol" w:hint="default"/>
+      </w:rPr>
+    </w:lvl>
+    <w:lvl w:ilvl="2" w:tplc="BCB88BAA" w:tentative="1">
+      <w:start w:val="1"/>
+      <w:numFmt w:val="bullet"/>
+      <w:lvlText w:val=""/>
+      <w:lvlJc w:val="left"/>
+      <w:pPr>
+        <w:tabs>
+          <w:tab w:val="num" w:pos="2160"/>
+        </w:tabs>
+        <w:ind w:left="2160" w:hanging="360"/>
+      </w:pPr>
+      <w:rPr>
+        <w:rFonts w:ascii="Symbol" w:hAnsi="Symbol" w:hint="default"/>
+      </w:rPr>
+    </w:lvl>
+    <w:lvl w:ilvl="3" w:tplc="89200882" w:tentative="1">
+      <w:start w:val="1"/>
+      <w:numFmt w:val="bullet"/>
+      <w:lvlText w:val=""/>
+      <w:lvlJc w:val="left"/>
+      <w:pPr>
+        <w:tabs>
+          <w:tab w:val="num" w:pos="2880"/>
+        </w:tabs>
+        <w:ind w:left="2880" w:hanging="360"/>
+      </w:pPr>
+      <w:rPr>
+        <w:rFonts w:ascii="Symbol" w:hAnsi="Symbol" w:hint="default"/>
+      </w:rPr>
+    </w:lvl>
+    <w:lvl w:ilvl="4" w:tplc="A1A0EA42" w:tentative="1">
+      <w:start w:val="1"/>
+      <w:numFmt w:val="bullet"/>
+      <w:lvlText w:val=""/>
+      <w:lvlJc w:val="left"/>
+      <w:pPr>
+        <w:tabs>
+          <w:tab w:val="num" w:pos="3600"/>
+        </w:tabs>
+        <w:ind w:left="3600" w:hanging="360"/>
+      </w:pPr>
+      <w:rPr>
+        <w:rFonts w:ascii="Symbol" w:hAnsi="Symbol" w:hint="default"/>
+      </w:rPr>
+    </w:lvl>
+    <w:lvl w:ilvl="5" w:tplc="711006F0" w:tentative="1">
+      <w:start w:val="1"/>
+      <w:numFmt w:val="bullet"/>
+      <w:lvlText w:val=""/>
+      <w:lvlJc w:val="left"/>
+      <w:pPr>
+        <w:tabs>
+          <w:tab w:val="num" w:pos="4320"/>
+        </w:tabs>
+        <w:ind w:left="4320" w:hanging="360"/>
+      </w:pPr>
+      <w:rPr>
+        <w:rFonts w:ascii="Symbol" w:hAnsi="Symbol" w:hint="default"/>
+      </w:rPr>
+    </w:lvl>
+    <w:lvl w:ilvl="6" w:tplc="9488CC64" w:tentative="1">
+      <w:start w:val="1"/>
+      <w:numFmt w:val="bullet"/>
+      <w:lvlText w:val=""/>
+      <w:lvlJc w:val="left"/>
+      <w:pPr>
+        <w:tabs>
+          <w:tab w:val="num" w:pos="5040"/>
+        </w:tabs>
+        <w:ind w:left="5040" w:hanging="360"/>
+      </w:pPr>
+      <w:rPr>
+        <w:rFonts w:ascii="Symbol" w:hAnsi="Symbol" w:hint="default"/>
+      </w:rPr>
+    </w:lvl>
+    <w:lvl w:ilvl="7" w:tplc="8E283F76" w:tentative="1">
+      <w:start w:val="1"/>
+      <w:numFmt w:val="bullet"/>
+      <w:lvlText w:val=""/>
+      <w:lvlJc w:val="left"/>
+      <w:pPr>
+        <w:tabs>
+          <w:tab w:val="num" w:pos="5760"/>
+        </w:tabs>
+        <w:ind w:left="5760" w:hanging="360"/>
+      </w:pPr>
+      <w:rPr>
+        <w:rFonts w:ascii="Symbol" w:hAnsi="Symbol" w:hint="default"/>
+      </w:rPr>
+    </w:lvl>
+    <w:lvl w:ilvl="8" w:tplc="0E3C701E" w:tentative="1">
+      <w:start w:val="1"/>
+      <w:numFmt w:val="bullet"/>
+      <w:lvlText w:val=""/>
+      <w:lvlJc w:val="left"/>
+      <w:pPr>
+        <w:tabs>
+          <w:tab w:val="num" w:pos="6480"/>
+        </w:tabs>
+        <w:ind w:left="6480" w:hanging="360"/>
+      </w:pPr>
+      <w:rPr>
+        <w:rFonts w:ascii="Symbol" w:hAnsi="Symbol" w:hint="default"/>
+      </w:rPr>
+    </w:lvl>
+  </w:abstractNum>
+  <w:abstractNum w:abstractNumId="8" w15:restartNumberingAfterBreak="0">
     <w:nsid w:val="6DAF300D"/>
     <w:multiLevelType w:val="hybridMultilevel"/>
     <w:tmpl w:val="B790B646"/>
@@ -3351,10 +4624,10 @@
     </w:lvl>
   </w:abstractNum>
   <w:num w:numId="1">
-    <w:abstractNumId w:val="4"/>
+    <w:abstractNumId w:val="5"/>
   </w:num>
   <w:num w:numId="2">
-    <w:abstractNumId w:val="3"/>
+    <w:abstractNumId w:val="4"/>
   </w:num>
   <w:num w:numId="3">
     <w:abstractNumId w:val="2"/>
@@ -3366,10 +4639,16 @@
     <w:abstractNumId w:val="1"/>
   </w:num>
   <w:num w:numId="6">
-    <w:abstractNumId w:val="5"/>
+    <w:abstractNumId w:val="6"/>
   </w:num>
   <w:num w:numId="7">
-    <w:abstractNumId w:val="6"/>
+    <w:abstractNumId w:val="8"/>
+  </w:num>
+  <w:num w:numId="8">
+    <w:abstractNumId w:val="7"/>
+  </w:num>
+  <w:num w:numId="9">
+    <w:abstractNumId w:val="3"/>
   </w:num>
 </w:numbering>
 </file>
@@ -4279,7 +5558,7 @@
 </file>
 
 <file path=customXml/itemProps1.xml><?xml version="1.0" encoding="utf-8"?>
-<ds:datastoreItem xmlns:ds="http://schemas.openxmlformats.org/officeDocument/2006/customXml" ds:itemID="{DBAA2B83-25B9-4EC9-AC43-7FA6BF1B69F4}">
+<ds:datastoreItem xmlns:ds="http://schemas.openxmlformats.org/officeDocument/2006/customXml" ds:itemID="{57EBC302-6E18-4A8A-8C60-12392B2D1482}">
   <ds:schemaRefs>
     <ds:schemaRef ds:uri="http://schemas.openxmlformats.org/officeDocument/2006/bibliography"/>
   </ds:schemaRefs>

</xml_diff>